<commit_message>
add data and working plans
</commit_message>
<xml_diff>
--- a/WORKFLOW PROPOSAL.docx
+++ b/WORKFLOW PROPOSAL.docx
@@ -3,15 +3,37 @@
 <w:document xmlns:wpc="http://schemas.microsoft.com/office/word/2010/wordprocessingCanvas" xmlns:cx="http://schemas.microsoft.com/office/drawing/2014/chartex" xmlns:cx1="http://schemas.microsoft.com/office/drawing/2015/9/8/chartex" xmlns:cx2="http://schemas.microsoft.com/office/drawing/2015/10/21/chartex" xmlns:cx3="http://schemas.microsoft.com/office/drawing/2016/5/9/chartex" xmlns:cx4="http://schemas.microsoft.com/office/drawing/2016/5/10/chartex" xmlns:cx5="http://schemas.microsoft.com/office/drawing/2016/5/11/chartex" xmlns:cx6="http://schemas.microsoft.com/office/drawing/2016/5/12/chartex" xmlns:cx7="http://schemas.microsoft.com/office/drawing/2016/5/13/chartex" xmlns:cx8="http://schemas.microsoft.com/office/drawing/2016/5/14/chartex" xmlns:mc="http://schemas.openxmlformats.org/markup-compatibility/2006" xmlns:aink="http://schemas.microsoft.com/office/drawing/2016/ink" xmlns:am3d="http://schemas.microsoft.com/office/drawing/2017/model3d" xmlns:o="urn:schemas-microsoft-com:office:office" xmlns:r="http://schemas.openxmlformats.org/officeDocument/2006/relationships" xmlns:m="http://schemas.openxmlformats.org/officeDocument/2006/math" xmlns:v="urn:schemas-microsoft-com:vml" xmlns:wp14="http://schemas.microsoft.com/office/word/2010/wordprocessingDrawing" xmlns:wp="http://schemas.openxmlformats.org/drawingml/2006/wordprocessingDrawing" xmlns:w10="urn:schemas-microsoft-com:office:word" xmlns:w="http://schemas.openxmlformats.org/wordprocessingml/2006/main" xmlns:w14="http://schemas.microsoft.com/office/word/2010/wordml" xmlns:w15="http://schemas.microsoft.com/office/word/2012/wordml" xmlns:w16cid="http://schemas.microsoft.com/office/word/2016/wordml/cid" xmlns:w16se="http://schemas.microsoft.com/office/word/2015/wordml/symex" xmlns:wpg="http://schemas.microsoft.com/office/word/2010/wordprocessingGroup" xmlns:wpi="http://schemas.microsoft.com/office/word/2010/wordprocessingInk" xmlns:wne="http://schemas.microsoft.com/office/word/2006/wordml" xmlns:wps="http://schemas.microsoft.com/office/word/2010/wordprocessingShape" mc:Ignorable="w14 w15 w16se w16cid wp14">
   <w:body>
     <w:p>
-      <w:r>
+      <w:pPr>
+        <w:rPr>
+          <w:b/>
+          <w:bCs/>
+          <w:color w:val="FF0000"/>
+        </w:rPr>
+      </w:pPr>
+      <w:r>
+        <w:rPr>
+          <w:b/>
+          <w:bCs/>
+          <w:color w:val="FF0000"/>
+        </w:rPr>
         <w:t xml:space="preserve">WORKFLOW </w:t>
       </w:r>
       <w:proofErr w:type="gramStart"/>
       <w:r>
+        <w:rPr>
+          <w:b/>
+          <w:bCs/>
+          <w:color w:val="FF0000"/>
+        </w:rPr>
         <w:t>PROPOSAL :</w:t>
       </w:r>
       <w:proofErr w:type="gramEnd"/>
       <w:r>
+        <w:rPr>
+          <w:b/>
+          <w:bCs/>
+          <w:color w:val="FF0000"/>
+        </w:rPr>
         <w:t xml:space="preserve">: </w:t>
       </w:r>
     </w:p>
@@ -137,8 +159,6 @@
     <w:p/>
     <w:p/>
     <w:p>
-      <w:bookmarkStart w:id="0" w:name="_GoBack"/>
-      <w:bookmarkEnd w:id="0"/>
       <w:r>
         <w:rPr>
           <w:noProof/>
@@ -146,18 +166,18 @@
         <mc:AlternateContent>
           <mc:Choice Requires="wps">
             <w:drawing>
-              <wp:anchor distT="0" distB="0" distL="114300" distR="114300" simplePos="0" relativeHeight="251668480" behindDoc="0" locked="0" layoutInCell="1" allowOverlap="1" wp14:anchorId="4ACC8A38" wp14:editId="119118EA">
+              <wp:anchor distT="0" distB="0" distL="114300" distR="114300" simplePos="0" relativeHeight="251670528" behindDoc="0" locked="0" layoutInCell="1" allowOverlap="1" wp14:anchorId="718983F8" wp14:editId="419DA9B2">
                 <wp:simplePos x="0" y="0"/>
                 <wp:positionH relativeFrom="column">
-                  <wp:posOffset>3295650</wp:posOffset>
+                  <wp:posOffset>3249930</wp:posOffset>
                 </wp:positionH>
                 <wp:positionV relativeFrom="paragraph">
-                  <wp:posOffset>733425</wp:posOffset>
+                  <wp:posOffset>2067560</wp:posOffset>
                 </wp:positionV>
-                <wp:extent cx="0" cy="238125"/>
-                <wp:effectExtent l="76200" t="0" r="57150" b="47625"/>
+                <wp:extent cx="45719" cy="504825"/>
+                <wp:effectExtent l="38100" t="0" r="69215" b="47625"/>
                 <wp:wrapNone/>
-                <wp:docPr id="7" name="Straight Arrow Connector 7"/>
+                <wp:docPr id="8" name="Straight Arrow Connector 8"/>
                 <wp:cNvGraphicFramePr/>
                 <a:graphic xmlns:a="http://schemas.openxmlformats.org/drawingml/2006/main">
                   <a:graphicData uri="http://schemas.microsoft.com/office/word/2010/wordprocessingShape">
@@ -166,7 +186,7 @@
                       <wps:spPr>
                         <a:xfrm>
                           <a:off x="0" y="0"/>
-                          <a:ext cx="0" cy="238125"/>
+                          <a:ext cx="45719" cy="504825"/>
                         </a:xfrm>
                         <a:prstGeom prst="straightConnector1">
                           <a:avLst/>
@@ -193,16 +213,22 @@
                     </wps:wsp>
                   </a:graphicData>
                 </a:graphic>
+                <wp14:sizeRelH relativeFrom="margin">
+                  <wp14:pctWidth>0</wp14:pctWidth>
+                </wp14:sizeRelH>
+                <wp14:sizeRelV relativeFrom="margin">
+                  <wp14:pctHeight>0</wp14:pctHeight>
+                </wp14:sizeRelV>
               </wp:anchor>
             </w:drawing>
           </mc:Choice>
           <mc:Fallback>
             <w:pict>
-              <v:shapetype w14:anchorId="493BC39E" id="_x0000_t32" coordsize="21600,21600" o:spt="32" o:oned="t" path="m,l21600,21600e" filled="f">
+              <v:shapetype w14:anchorId="7920047A" id="_x0000_t32" coordsize="21600,21600" o:spt="32" o:oned="t" path="m,l21600,21600e" filled="f">
                 <v:path arrowok="t" fillok="f" o:connecttype="none"/>
                 <o:lock v:ext="edit" shapetype="t"/>
               </v:shapetype>
-              <v:shape id="Straight Arrow Connector 7" o:spid="_x0000_s1026" type="#_x0000_t32" style="position:absolute;margin-left:259.5pt;margin-top:57.75pt;width:0;height:18.75pt;z-index:251668480;visibility:visible;mso-wrap-style:square;mso-wrap-distance-left:9pt;mso-wrap-distance-top:0;mso-wrap-distance-right:9pt;mso-wrap-distance-bottom:0;mso-position-horizontal:absolute;mso-position-horizontal-relative:text;mso-position-vertical:absolute;mso-position-vertical-relative:text" o:gfxdata="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" strokecolor="#4472c4 [3204]" strokeweight=".5pt">
+              <v:shape id="Straight Arrow Connector 8" o:spid="_x0000_s1026" type="#_x0000_t32" style="position:absolute;margin-left:255.9pt;margin-top:162.8pt;width:3.6pt;height:39.75pt;z-index:251670528;visibility:visible;mso-wrap-style:square;mso-width-percent:0;mso-height-percent:0;mso-wrap-distance-left:9pt;mso-wrap-distance-top:0;mso-wrap-distance-right:9pt;mso-wrap-distance-bottom:0;mso-position-horizontal:absolute;mso-position-horizontal-relative:text;mso-position-vertical:absolute;mso-position-vertical-relative:text;mso-width-percent:0;mso-height-percent:0;mso-width-relative:margin;mso-height-relative:margin" o:gfxdata="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" strokecolor="#4472c4 [3204]" strokeweight=".5pt">
                 <v:stroke endarrow="block" joinstyle="miter"/>
               </v:shape>
             </w:pict>
@@ -216,60 +242,116 @@
         <mc:AlternateContent>
           <mc:Choice Requires="wps">
             <w:drawing>
-              <wp:anchor distT="0" distB="0" distL="114300" distR="114300" simplePos="0" relativeHeight="251666432" behindDoc="0" locked="0" layoutInCell="1" allowOverlap="1" wp14:anchorId="73747EBD" wp14:editId="42D8AD98">
+              <wp:anchor distT="45720" distB="45720" distL="114300" distR="114300" simplePos="0" relativeHeight="251665408" behindDoc="0" locked="0" layoutInCell="1" allowOverlap="1" wp14:anchorId="64704B92" wp14:editId="3BAD7C9C">
                 <wp:simplePos x="0" y="0"/>
                 <wp:positionH relativeFrom="column">
-                  <wp:posOffset>3295650</wp:posOffset>
+                  <wp:posOffset>2105025</wp:posOffset>
                 </wp:positionH>
                 <wp:positionV relativeFrom="paragraph">
-                  <wp:posOffset>123825</wp:posOffset>
+                  <wp:posOffset>2628900</wp:posOffset>
                 </wp:positionV>
-                <wp:extent cx="0" cy="238125"/>
-                <wp:effectExtent l="76200" t="0" r="57150" b="47625"/>
-                <wp:wrapNone/>
-                <wp:docPr id="6" name="Straight Arrow Connector 6"/>
-                <wp:cNvGraphicFramePr/>
+                <wp:extent cx="2360930" cy="809625"/>
+                <wp:effectExtent l="0" t="0" r="22860" b="28575"/>
+                <wp:wrapSquare wrapText="bothSides"/>
+                <wp:docPr id="5" name="Text Box 2"/>
+                <wp:cNvGraphicFramePr>
+                  <a:graphicFrameLocks xmlns:a="http://schemas.openxmlformats.org/drawingml/2006/main"/>
+                </wp:cNvGraphicFramePr>
                 <a:graphic xmlns:a="http://schemas.openxmlformats.org/drawingml/2006/main">
                   <a:graphicData uri="http://schemas.microsoft.com/office/word/2010/wordprocessingShape">
                     <wps:wsp>
-                      <wps:cNvCnPr/>
-                      <wps:spPr>
+                      <wps:cNvSpPr txBox="1">
+                        <a:spLocks noChangeArrowheads="1"/>
+                      </wps:cNvSpPr>
+                      <wps:spPr bwMode="auto">
                         <a:xfrm>
                           <a:off x="0" y="0"/>
-                          <a:ext cx="0" cy="238125"/>
+                          <a:ext cx="2360930" cy="809625"/>
                         </a:xfrm>
-                        <a:prstGeom prst="straightConnector1">
+                        <a:prstGeom prst="rect">
                           <a:avLst/>
                         </a:prstGeom>
-                        <a:ln>
-                          <a:tailEnd type="triangle"/>
+                        <a:solidFill>
+                          <a:srgbClr val="FFFFFF"/>
+                        </a:solidFill>
+                        <a:ln w="9525">
+                          <a:solidFill>
+                            <a:srgbClr val="000000"/>
+                          </a:solidFill>
+                          <a:miter lim="800000"/>
+                          <a:headEnd/>
+                          <a:tailEnd/>
                         </a:ln>
                       </wps:spPr>
-                      <wps:style>
-                        <a:lnRef idx="1">
-                          <a:schemeClr val="accent1"/>
-                        </a:lnRef>
-                        <a:fillRef idx="0">
-                          <a:schemeClr val="accent1"/>
-                        </a:fillRef>
-                        <a:effectRef idx="0">
-                          <a:schemeClr val="accent1"/>
-                        </a:effectRef>
-                        <a:fontRef idx="minor">
-                          <a:schemeClr val="tx1"/>
-                        </a:fontRef>
-                      </wps:style>
-                      <wps:bodyPr/>
+                      <wps:txbx>
+                        <w:txbxContent>
+                          <w:p>
+                            <w:pPr>
+                              <w:jc w:val="center"/>
+                            </w:pPr>
+                            <w:r>
+                              <w:t>JavaScript</w:t>
+                            </w:r>
+                          </w:p>
+                          <w:p>
+                            <w:pPr>
+                              <w:jc w:val="center"/>
+                            </w:pPr>
+                            <w:r>
+                              <w:t>Driving the HTML dynamically</w:t>
+                            </w:r>
+                          </w:p>
+                          <w:p>
+                            <w:pPr>
+                              <w:jc w:val="center"/>
+                            </w:pPr>
+                          </w:p>
+                        </w:txbxContent>
+                      </wps:txbx>
+                      <wps:bodyPr rot="0" vert="horz" wrap="square" lIns="91440" tIns="45720" rIns="91440" bIns="45720" anchor="t" anchorCtr="0">
+                        <a:noAutofit/>
+                      </wps:bodyPr>
                     </wps:wsp>
                   </a:graphicData>
                 </a:graphic>
+                <wp14:sizeRelH relativeFrom="margin">
+                  <wp14:pctWidth>40000</wp14:pctWidth>
+                </wp14:sizeRelH>
+                <wp14:sizeRelV relativeFrom="margin">
+                  <wp14:pctHeight>0</wp14:pctHeight>
+                </wp14:sizeRelV>
               </wp:anchor>
             </w:drawing>
           </mc:Choice>
           <mc:Fallback>
             <w:pict>
-              <v:shape w14:anchorId="4B50FA75" id="Straight Arrow Connector 6" o:spid="_x0000_s1026" type="#_x0000_t32" style="position:absolute;margin-left:259.5pt;margin-top:9.75pt;width:0;height:18.75pt;z-index:251666432;visibility:visible;mso-wrap-style:square;mso-wrap-distance-left:9pt;mso-wrap-distance-top:0;mso-wrap-distance-right:9pt;mso-wrap-distance-bottom:0;mso-position-horizontal:absolute;mso-position-horizontal-relative:text;mso-position-vertical:absolute;mso-position-vertical-relative:text" o:gfxdata="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" strokecolor="#4472c4 [3204]" strokeweight=".5pt">
-                <v:stroke endarrow="block" joinstyle="miter"/>
+              <v:shape w14:anchorId="64704B92" id="_x0000_s1027" type="#_x0000_t202" style="position:absolute;margin-left:165.75pt;margin-top:207pt;width:185.9pt;height:63.75pt;z-index:251665408;visibility:visible;mso-wrap-style:square;mso-width-percent:400;mso-height-percent:0;mso-wrap-distance-left:9pt;mso-wrap-distance-top:3.6pt;mso-wrap-distance-right:9pt;mso-wrap-distance-bottom:3.6pt;mso-position-horizontal:absolute;mso-position-horizontal-relative:text;mso-position-vertical:absolute;mso-position-vertical-relative:text;mso-width-percent:400;mso-height-percent:0;mso-width-relative:margin;mso-height-relative:margin;v-text-anchor:top" o:gfxdata="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">
+                <v:textbox>
+                  <w:txbxContent>
+                    <w:p>
+                      <w:pPr>
+                        <w:jc w:val="center"/>
+                      </w:pPr>
+                      <w:r>
+                        <w:t>JavaScript</w:t>
+                      </w:r>
+                    </w:p>
+                    <w:p>
+                      <w:pPr>
+                        <w:jc w:val="center"/>
+                      </w:pPr>
+                      <w:r>
+                        <w:t>Driving the HTML dynamically</w:t>
+                      </w:r>
+                    </w:p>
+                    <w:p>
+                      <w:pPr>
+                        <w:jc w:val="center"/>
+                      </w:pPr>
+                    </w:p>
+                  </w:txbxContent>
+                </v:textbox>
+                <w10:wrap type="square"/>
               </v:shape>
             </w:pict>
           </mc:Fallback>
@@ -282,13 +364,13 @@
         <mc:AlternateContent>
           <mc:Choice Requires="wps">
             <w:drawing>
-              <wp:anchor distT="0" distB="0" distL="114300" distR="114300" simplePos="0" relativeHeight="251674624" behindDoc="0" locked="0" layoutInCell="1" allowOverlap="1" wp14:anchorId="6654F233" wp14:editId="08CBD022">
+              <wp:anchor distT="0" distB="0" distL="114300" distR="114300" simplePos="0" relativeHeight="251674624" behindDoc="0" locked="0" layoutInCell="1" allowOverlap="1" wp14:anchorId="6654F233" wp14:editId="551A76DF">
                 <wp:simplePos x="0" y="0"/>
                 <wp:positionH relativeFrom="column">
-                  <wp:posOffset>3276600</wp:posOffset>
+                  <wp:posOffset>3314700</wp:posOffset>
                 </wp:positionH>
                 <wp:positionV relativeFrom="paragraph">
-                  <wp:posOffset>3028950</wp:posOffset>
+                  <wp:posOffset>3438525</wp:posOffset>
                 </wp:positionV>
                 <wp:extent cx="0" cy="238125"/>
                 <wp:effectExtent l="76200" t="0" r="57150" b="47625"/>
@@ -334,7 +416,7 @@
           </mc:Choice>
           <mc:Fallback>
             <w:pict>
-              <v:shape w14:anchorId="603E4EE0" id="Straight Arrow Connector 10" o:spid="_x0000_s1026" type="#_x0000_t32" style="position:absolute;margin-left:258pt;margin-top:238.5pt;width:0;height:18.75pt;z-index:251674624;visibility:visible;mso-wrap-style:square;mso-wrap-distance-left:9pt;mso-wrap-distance-top:0;mso-wrap-distance-right:9pt;mso-wrap-distance-bottom:0;mso-position-horizontal:absolute;mso-position-horizontal-relative:text;mso-position-vertical:absolute;mso-position-vertical-relative:text" o:gfxdata="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" strokecolor="#4472c4 [3204]" strokeweight=".5pt">
+              <v:shape w14:anchorId="23A15618" id="Straight Arrow Connector 10" o:spid="_x0000_s1026" type="#_x0000_t32" style="position:absolute;margin-left:261pt;margin-top:270.75pt;width:0;height:18.75pt;z-index:251674624;visibility:visible;mso-wrap-style:square;mso-wrap-distance-left:9pt;mso-wrap-distance-top:0;mso-wrap-distance-right:9pt;mso-wrap-distance-bottom:0;mso-position-horizontal:absolute;mso-position-horizontal-relative:text;mso-position-vertical:absolute;mso-position-vertical-relative:text" o:gfxdata="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" strokecolor="#4472c4 [3204]" strokeweight=".5pt">
                 <v:stroke endarrow="block" joinstyle="miter"/>
               </v:shape>
             </w:pict>
@@ -348,79 +430,13 @@
         <mc:AlternateContent>
           <mc:Choice Requires="wps">
             <w:drawing>
-              <wp:anchor distT="0" distB="0" distL="114300" distR="114300" simplePos="0" relativeHeight="251670528" behindDoc="0" locked="0" layoutInCell="1" allowOverlap="1" wp14:anchorId="718983F8" wp14:editId="69917A04">
-                <wp:simplePos x="0" y="0"/>
-                <wp:positionH relativeFrom="column">
-                  <wp:posOffset>3295650</wp:posOffset>
-                </wp:positionH>
-                <wp:positionV relativeFrom="paragraph">
-                  <wp:posOffset>1981200</wp:posOffset>
-                </wp:positionV>
-                <wp:extent cx="0" cy="238125"/>
-                <wp:effectExtent l="76200" t="0" r="57150" b="47625"/>
-                <wp:wrapNone/>
-                <wp:docPr id="8" name="Straight Arrow Connector 8"/>
-                <wp:cNvGraphicFramePr/>
-                <a:graphic xmlns:a="http://schemas.openxmlformats.org/drawingml/2006/main">
-                  <a:graphicData uri="http://schemas.microsoft.com/office/word/2010/wordprocessingShape">
-                    <wps:wsp>
-                      <wps:cNvCnPr/>
-                      <wps:spPr>
-                        <a:xfrm>
-                          <a:off x="0" y="0"/>
-                          <a:ext cx="0" cy="238125"/>
-                        </a:xfrm>
-                        <a:prstGeom prst="straightConnector1">
-                          <a:avLst/>
-                        </a:prstGeom>
-                        <a:ln>
-                          <a:tailEnd type="triangle"/>
-                        </a:ln>
-                      </wps:spPr>
-                      <wps:style>
-                        <a:lnRef idx="1">
-                          <a:schemeClr val="accent1"/>
-                        </a:lnRef>
-                        <a:fillRef idx="0">
-                          <a:schemeClr val="accent1"/>
-                        </a:fillRef>
-                        <a:effectRef idx="0">
-                          <a:schemeClr val="accent1"/>
-                        </a:effectRef>
-                        <a:fontRef idx="minor">
-                          <a:schemeClr val="tx1"/>
-                        </a:fontRef>
-                      </wps:style>
-                      <wps:bodyPr/>
-                    </wps:wsp>
-                  </a:graphicData>
-                </a:graphic>
-              </wp:anchor>
-            </w:drawing>
-          </mc:Choice>
-          <mc:Fallback>
-            <w:pict>
-              <v:shape w14:anchorId="1C0B5ED1" id="Straight Arrow Connector 8" o:spid="_x0000_s1026" type="#_x0000_t32" style="position:absolute;margin-left:259.5pt;margin-top:156pt;width:0;height:18.75pt;z-index:251670528;visibility:visible;mso-wrap-style:square;mso-wrap-distance-left:9pt;mso-wrap-distance-top:0;mso-wrap-distance-right:9pt;mso-wrap-distance-bottom:0;mso-position-horizontal:absolute;mso-position-horizontal-relative:text;mso-position-vertical:absolute;mso-position-vertical-relative:text" o:gfxdata="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" strokecolor="#4472c4 [3204]" strokeweight=".5pt">
-                <v:stroke endarrow="block" joinstyle="miter"/>
-              </v:shape>
-            </w:pict>
-          </mc:Fallback>
-        </mc:AlternateContent>
-      </w:r>
-      <w:r>
-        <w:rPr>
-          <w:noProof/>
-        </w:rPr>
-        <mc:AlternateContent>
-          <mc:Choice Requires="wps">
-            <w:drawing>
-              <wp:anchor distT="45720" distB="45720" distL="114300" distR="114300" simplePos="0" relativeHeight="251672576" behindDoc="0" locked="0" layoutInCell="1" allowOverlap="1" wp14:anchorId="11E108F3" wp14:editId="6C03305D">
+              <wp:anchor distT="45720" distB="45720" distL="114300" distR="114300" simplePos="0" relativeHeight="251672576" behindDoc="0" locked="0" layoutInCell="1" allowOverlap="1" wp14:anchorId="11E108F3" wp14:editId="743428CD">
                 <wp:simplePos x="0" y="0"/>
                 <wp:positionH relativeFrom="column">
                   <wp:posOffset>2162175</wp:posOffset>
                 </wp:positionH>
                 <wp:positionV relativeFrom="paragraph">
-                  <wp:posOffset>3267075</wp:posOffset>
+                  <wp:posOffset>3676650</wp:posOffset>
                 </wp:positionV>
                 <wp:extent cx="2360930" cy="809625"/>
                 <wp:effectExtent l="0" t="0" r="22860" b="28575"/>
@@ -497,7 +513,7 @@
           </mc:Choice>
           <mc:Fallback>
             <w:pict>
-              <v:shape w14:anchorId="11E108F3" id="_x0000_s1027" type="#_x0000_t202" style="position:absolute;margin-left:170.25pt;margin-top:257.25pt;width:185.9pt;height:63.75pt;z-index:251672576;visibility:visible;mso-wrap-style:square;mso-width-percent:400;mso-height-percent:0;mso-wrap-distance-left:9pt;mso-wrap-distance-top:3.6pt;mso-wrap-distance-right:9pt;mso-wrap-distance-bottom:3.6pt;mso-position-horizontal:absolute;mso-position-horizontal-relative:text;mso-position-vertical:absolute;mso-position-vertical-relative:text;mso-width-percent:400;mso-height-percent:0;mso-width-relative:margin;mso-height-relative:margin;v-text-anchor:top" o:gfxdata="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">
+              <v:shape w14:anchorId="11E108F3" id="_x0000_s1028" type="#_x0000_t202" style="position:absolute;margin-left:170.25pt;margin-top:289.5pt;width:185.9pt;height:63.75pt;z-index:251672576;visibility:visible;mso-wrap-style:square;mso-width-percent:400;mso-height-percent:0;mso-wrap-distance-left:9pt;mso-wrap-distance-top:3.6pt;mso-wrap-distance-right:9pt;mso-wrap-distance-bottom:3.6pt;mso-position-horizontal:absolute;mso-position-horizontal-relative:text;mso-position-vertical:absolute;mso-position-vertical-relative:text;mso-width-percent:400;mso-height-percent:0;mso-width-relative:margin;mso-height-relative:margin;v-text-anchor:top" o:gfxdata="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">
                 <v:textbox>
                   <w:txbxContent>
                     <w:p>
@@ -536,138 +552,16 @@
         <mc:AlternateContent>
           <mc:Choice Requires="wps">
             <w:drawing>
-              <wp:anchor distT="45720" distB="45720" distL="114300" distR="114300" simplePos="0" relativeHeight="251665408" behindDoc="0" locked="0" layoutInCell="1" allowOverlap="1" wp14:anchorId="64704B92" wp14:editId="5C0161C3">
+              <wp:anchor distT="45720" distB="45720" distL="114300" distR="114300" simplePos="0" relativeHeight="251663360" behindDoc="0" locked="0" layoutInCell="1" allowOverlap="1" wp14:anchorId="3FFEA8B5" wp14:editId="498C5AF9">
                 <wp:simplePos x="0" y="0"/>
                 <wp:positionH relativeFrom="column">
-                  <wp:posOffset>2105025</wp:posOffset>
+                  <wp:posOffset>1152525</wp:posOffset>
                 </wp:positionH>
                 <wp:positionV relativeFrom="paragraph">
-                  <wp:posOffset>2219325</wp:posOffset>
+                  <wp:posOffset>972185</wp:posOffset>
                 </wp:positionV>
-                <wp:extent cx="2360930" cy="809625"/>
-                <wp:effectExtent l="0" t="0" r="22860" b="28575"/>
-                <wp:wrapSquare wrapText="bothSides"/>
-                <wp:docPr id="5" name="Text Box 2"/>
-                <wp:cNvGraphicFramePr>
-                  <a:graphicFrameLocks xmlns:a="http://schemas.openxmlformats.org/drawingml/2006/main"/>
-                </wp:cNvGraphicFramePr>
-                <a:graphic xmlns:a="http://schemas.openxmlformats.org/drawingml/2006/main">
-                  <a:graphicData uri="http://schemas.microsoft.com/office/word/2010/wordprocessingShape">
-                    <wps:wsp>
-                      <wps:cNvSpPr txBox="1">
-                        <a:spLocks noChangeArrowheads="1"/>
-                      </wps:cNvSpPr>
-                      <wps:spPr bwMode="auto">
-                        <a:xfrm>
-                          <a:off x="0" y="0"/>
-                          <a:ext cx="2360930" cy="809625"/>
-                        </a:xfrm>
-                        <a:prstGeom prst="rect">
-                          <a:avLst/>
-                        </a:prstGeom>
-                        <a:solidFill>
-                          <a:srgbClr val="FFFFFF"/>
-                        </a:solidFill>
-                        <a:ln w="9525">
-                          <a:solidFill>
-                            <a:srgbClr val="000000"/>
-                          </a:solidFill>
-                          <a:miter lim="800000"/>
-                          <a:headEnd/>
-                          <a:tailEnd/>
-                        </a:ln>
-                      </wps:spPr>
-                      <wps:txbx>
-                        <w:txbxContent>
-                          <w:p>
-                            <w:pPr>
-                              <w:jc w:val="center"/>
-                            </w:pPr>
-                            <w:r>
-                              <w:t>JavaScript</w:t>
-                            </w:r>
-                          </w:p>
-                          <w:p>
-                            <w:pPr>
-                              <w:jc w:val="center"/>
-                            </w:pPr>
-                            <w:r>
-                              <w:t>Driving the HTML dynamically</w:t>
-                            </w:r>
-                          </w:p>
-                          <w:p>
-                            <w:pPr>
-                              <w:jc w:val="center"/>
-                            </w:pPr>
-                          </w:p>
-                        </w:txbxContent>
-                      </wps:txbx>
-                      <wps:bodyPr rot="0" vert="horz" wrap="square" lIns="91440" tIns="45720" rIns="91440" bIns="45720" anchor="t" anchorCtr="0">
-                        <a:noAutofit/>
-                      </wps:bodyPr>
-                    </wps:wsp>
-                  </a:graphicData>
-                </a:graphic>
-                <wp14:sizeRelH relativeFrom="margin">
-                  <wp14:pctWidth>40000</wp14:pctWidth>
-                </wp14:sizeRelH>
-                <wp14:sizeRelV relativeFrom="margin">
-                  <wp14:pctHeight>0</wp14:pctHeight>
-                </wp14:sizeRelV>
-              </wp:anchor>
-            </w:drawing>
-          </mc:Choice>
-          <mc:Fallback>
-            <w:pict>
-              <v:shape w14:anchorId="64704B92" id="_x0000_s1028" type="#_x0000_t202" style="position:absolute;margin-left:165.75pt;margin-top:174.75pt;width:185.9pt;height:63.75pt;z-index:251665408;visibility:visible;mso-wrap-style:square;mso-width-percent:400;mso-height-percent:0;mso-wrap-distance-left:9pt;mso-wrap-distance-top:3.6pt;mso-wrap-distance-right:9pt;mso-wrap-distance-bottom:3.6pt;mso-position-horizontal:absolute;mso-position-horizontal-relative:text;mso-position-vertical:absolute;mso-position-vertical-relative:text;mso-width-percent:400;mso-height-percent:0;mso-width-relative:margin;mso-height-relative:margin;v-text-anchor:top" o:gfxdata="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">
-                <v:textbox>
-                  <w:txbxContent>
-                    <w:p>
-                      <w:pPr>
-                        <w:jc w:val="center"/>
-                      </w:pPr>
-                      <w:r>
-                        <w:t>JavaScript</w:t>
-                      </w:r>
-                    </w:p>
-                    <w:p>
-                      <w:pPr>
-                        <w:jc w:val="center"/>
-                      </w:pPr>
-                      <w:r>
-                        <w:t>Driving the HTML dynamically</w:t>
-                      </w:r>
-                    </w:p>
-                    <w:p>
-                      <w:pPr>
-                        <w:jc w:val="center"/>
-                      </w:pPr>
-                    </w:p>
-                  </w:txbxContent>
-                </v:textbox>
-                <w10:wrap type="square"/>
-              </v:shape>
-            </w:pict>
-          </mc:Fallback>
-        </mc:AlternateContent>
-      </w:r>
-      <w:r>
-        <w:rPr>
-          <w:noProof/>
-        </w:rPr>
-        <mc:AlternateContent>
-          <mc:Choice Requires="wps">
-            <w:drawing>
-              <wp:anchor distT="45720" distB="45720" distL="114300" distR="114300" simplePos="0" relativeHeight="251663360" behindDoc="0" locked="0" layoutInCell="1" allowOverlap="1" wp14:anchorId="3FFEA8B5" wp14:editId="6ED25FF7">
-                <wp:simplePos x="0" y="0"/>
-                <wp:positionH relativeFrom="column">
-                  <wp:posOffset>1771650</wp:posOffset>
-                </wp:positionH>
-                <wp:positionV relativeFrom="paragraph">
-                  <wp:posOffset>971550</wp:posOffset>
-                </wp:positionV>
-                <wp:extent cx="3095625" cy="971550"/>
-                <wp:effectExtent l="0" t="0" r="28575" b="19050"/>
+                <wp:extent cx="4276725" cy="1095375"/>
+                <wp:effectExtent l="0" t="0" r="28575" b="28575"/>
                 <wp:wrapSquare wrapText="bothSides"/>
                 <wp:docPr id="4" name="Text Box 2"/>
                 <wp:cNvGraphicFramePr>
@@ -682,7 +576,7 @@
                       <wps:spPr bwMode="auto">
                         <a:xfrm>
                           <a:off x="0" y="0"/>
-                          <a:ext cx="3095625" cy="971550"/>
+                          <a:ext cx="4276725" cy="1095375"/>
                         </a:xfrm>
                         <a:prstGeom prst="rect">
                           <a:avLst/>
@@ -750,7 +644,44 @@
                               <w:jc w:val="center"/>
                             </w:pPr>
                             <w:r>
-                              <w:t>Convert it in to JSON (API – key to JS)</w:t>
+                              <w:t>Convert it in to JSON (API – key to JS</w:t>
+                            </w:r>
+                            <w:r>
+                              <w:t xml:space="preserve"> – 1</w:t>
+                            </w:r>
+                            <w:r>
+                              <w:rPr>
+                                <w:vertAlign w:val="superscript"/>
+                              </w:rPr>
+                              <w:t>st</w:t>
+                            </w:r>
+                            <w:r>
+                              <w:t xml:space="preserve"> route</w:t>
+                            </w:r>
+                            <w:r>
+                              <w:t>)</w:t>
+                            </w:r>
+                          </w:p>
+                          <w:p>
+                            <w:pPr>
+                              <w:pStyle w:val="ListParagraph"/>
+                              <w:numPr>
+                                <w:ilvl w:val="0"/>
+                                <w:numId w:val="1"/>
+                              </w:numPr>
+                              <w:jc w:val="center"/>
+                            </w:pPr>
+                            <w:r>
+                              <w:t>Render the raw HTML (2</w:t>
+                            </w:r>
+                            <w:r>
+                              <w:rPr>
+                                <w:vertAlign w:val="superscript"/>
+                              </w:rPr>
+                              <w:t>nd</w:t>
+                            </w:r>
+                            <w:r>
+                              <w:t xml:space="preserve"> route for homepage)</w:t>
                             </w:r>
                           </w:p>
                         </w:txbxContent>
@@ -772,7 +703,7 @@
           </mc:Choice>
           <mc:Fallback>
             <w:pict>
-              <v:shape w14:anchorId="3FFEA8B5" id="_x0000_s1029" type="#_x0000_t202" style="position:absolute;margin-left:139.5pt;margin-top:76.5pt;width:243.75pt;height:76.5pt;z-index:251663360;visibility:visible;mso-wrap-style:square;mso-width-percent:0;mso-height-percent:0;mso-wrap-distance-left:9pt;mso-wrap-distance-top:3.6pt;mso-wrap-distance-right:9pt;mso-wrap-distance-bottom:3.6pt;mso-position-horizontal:absolute;mso-position-horizontal-relative:text;mso-position-vertical:absolute;mso-position-vertical-relative:text;mso-width-percent:0;mso-height-percent:0;mso-width-relative:margin;mso-height-relative:margin;v-text-anchor:top" o:gfxdata="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">
+              <v:shape w14:anchorId="3FFEA8B5" id="_x0000_s1029" type="#_x0000_t202" style="position:absolute;margin-left:90.75pt;margin-top:76.55pt;width:336.75pt;height:86.25pt;z-index:251663360;visibility:visible;mso-wrap-style:square;mso-width-percent:0;mso-height-percent:0;mso-wrap-distance-left:9pt;mso-wrap-distance-top:3.6pt;mso-wrap-distance-right:9pt;mso-wrap-distance-bottom:3.6pt;mso-position-horizontal:absolute;mso-position-horizontal-relative:text;mso-position-vertical:absolute;mso-position-vertical-relative:text;mso-width-percent:0;mso-height-percent:0;mso-width-relative:margin;mso-height-relative:margin;v-text-anchor:top" o:gfxdata="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">
                 <v:textbox>
                   <w:txbxContent>
                     <w:p>
@@ -824,12 +755,185 @@
                         <w:jc w:val="center"/>
                       </w:pPr>
                       <w:r>
-                        <w:t>Convert it in to JSON (API – key to JS)</w:t>
+                        <w:t>Convert it in to JSON (API – key to JS</w:t>
+                      </w:r>
+                      <w:r>
+                        <w:t xml:space="preserve"> – 1</w:t>
+                      </w:r>
+                      <w:r>
+                        <w:rPr>
+                          <w:vertAlign w:val="superscript"/>
+                        </w:rPr>
+                        <w:t>st</w:t>
+                      </w:r>
+                      <w:r>
+                        <w:t xml:space="preserve"> route</w:t>
+                      </w:r>
+                      <w:r>
+                        <w:t>)</w:t>
+                      </w:r>
+                    </w:p>
+                    <w:p>
+                      <w:pPr>
+                        <w:pStyle w:val="ListParagraph"/>
+                        <w:numPr>
+                          <w:ilvl w:val="0"/>
+                          <w:numId w:val="1"/>
+                        </w:numPr>
+                        <w:jc w:val="center"/>
+                      </w:pPr>
+                      <w:r>
+                        <w:t>Render the raw HTML (2</w:t>
+                      </w:r>
+                      <w:r>
+                        <w:rPr>
+                          <w:vertAlign w:val="superscript"/>
+                        </w:rPr>
+                        <w:t>nd</w:t>
+                      </w:r>
+                      <w:r>
+                        <w:t xml:space="preserve"> route for homepage)</w:t>
                       </w:r>
                     </w:p>
                   </w:txbxContent>
                 </v:textbox>
                 <w10:wrap type="square"/>
+              </v:shape>
+            </w:pict>
+          </mc:Fallback>
+        </mc:AlternateContent>
+      </w:r>
+      <w:r>
+        <w:rPr>
+          <w:noProof/>
+        </w:rPr>
+        <mc:AlternateContent>
+          <mc:Choice Requires="wps">
+            <w:drawing>
+              <wp:anchor distT="0" distB="0" distL="114300" distR="114300" simplePos="0" relativeHeight="251668480" behindDoc="0" locked="0" layoutInCell="1" allowOverlap="1" wp14:anchorId="4ACC8A38" wp14:editId="119118EA">
+                <wp:simplePos x="0" y="0"/>
+                <wp:positionH relativeFrom="column">
+                  <wp:posOffset>3295650</wp:posOffset>
+                </wp:positionH>
+                <wp:positionV relativeFrom="paragraph">
+                  <wp:posOffset>733425</wp:posOffset>
+                </wp:positionV>
+                <wp:extent cx="0" cy="238125"/>
+                <wp:effectExtent l="76200" t="0" r="57150" b="47625"/>
+                <wp:wrapNone/>
+                <wp:docPr id="7" name="Straight Arrow Connector 7"/>
+                <wp:cNvGraphicFramePr/>
+                <a:graphic xmlns:a="http://schemas.openxmlformats.org/drawingml/2006/main">
+                  <a:graphicData uri="http://schemas.microsoft.com/office/word/2010/wordprocessingShape">
+                    <wps:wsp>
+                      <wps:cNvCnPr/>
+                      <wps:spPr>
+                        <a:xfrm>
+                          <a:off x="0" y="0"/>
+                          <a:ext cx="0" cy="238125"/>
+                        </a:xfrm>
+                        <a:prstGeom prst="straightConnector1">
+                          <a:avLst/>
+                        </a:prstGeom>
+                        <a:ln>
+                          <a:tailEnd type="triangle"/>
+                        </a:ln>
+                      </wps:spPr>
+                      <wps:style>
+                        <a:lnRef idx="1">
+                          <a:schemeClr val="accent1"/>
+                        </a:lnRef>
+                        <a:fillRef idx="0">
+                          <a:schemeClr val="accent1"/>
+                        </a:fillRef>
+                        <a:effectRef idx="0">
+                          <a:schemeClr val="accent1"/>
+                        </a:effectRef>
+                        <a:fontRef idx="minor">
+                          <a:schemeClr val="tx1"/>
+                        </a:fontRef>
+                      </wps:style>
+                      <wps:bodyPr/>
+                    </wps:wsp>
+                  </a:graphicData>
+                </a:graphic>
+              </wp:anchor>
+            </w:drawing>
+          </mc:Choice>
+          <mc:Fallback>
+            <w:pict>
+              <v:shapetype w14:anchorId="493BC39E" id="_x0000_t32" coordsize="21600,21600" o:spt="32" o:oned="t" path="m,l21600,21600e" filled="f">
+                <v:path arrowok="t" fillok="f" o:connecttype="none"/>
+                <o:lock v:ext="edit" shapetype="t"/>
+              </v:shapetype>
+              <v:shape id="Straight Arrow Connector 7" o:spid="_x0000_s1026" type="#_x0000_t32" style="position:absolute;margin-left:259.5pt;margin-top:57.75pt;width:0;height:18.75pt;z-index:251668480;visibility:visible;mso-wrap-style:square;mso-wrap-distance-left:9pt;mso-wrap-distance-top:0;mso-wrap-distance-right:9pt;mso-wrap-distance-bottom:0;mso-position-horizontal:absolute;mso-position-horizontal-relative:text;mso-position-vertical:absolute;mso-position-vertical-relative:text" o:gfxdata="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" strokecolor="#4472c4 [3204]" strokeweight=".5pt">
+                <v:stroke endarrow="block" joinstyle="miter"/>
+              </v:shape>
+            </w:pict>
+          </mc:Fallback>
+        </mc:AlternateContent>
+      </w:r>
+      <w:r>
+        <w:rPr>
+          <w:noProof/>
+        </w:rPr>
+        <mc:AlternateContent>
+          <mc:Choice Requires="wps">
+            <w:drawing>
+              <wp:anchor distT="0" distB="0" distL="114300" distR="114300" simplePos="0" relativeHeight="251666432" behindDoc="0" locked="0" layoutInCell="1" allowOverlap="1" wp14:anchorId="73747EBD" wp14:editId="4FEE7EFC">
+                <wp:simplePos x="0" y="0"/>
+                <wp:positionH relativeFrom="column">
+                  <wp:posOffset>3295650</wp:posOffset>
+                </wp:positionH>
+                <wp:positionV relativeFrom="paragraph">
+                  <wp:posOffset>123825</wp:posOffset>
+                </wp:positionV>
+                <wp:extent cx="0" cy="238125"/>
+                <wp:effectExtent l="76200" t="0" r="57150" b="47625"/>
+                <wp:wrapNone/>
+                <wp:docPr id="6" name="Straight Arrow Connector 6"/>
+                <wp:cNvGraphicFramePr/>
+                <a:graphic xmlns:a="http://schemas.openxmlformats.org/drawingml/2006/main">
+                  <a:graphicData uri="http://schemas.microsoft.com/office/word/2010/wordprocessingShape">
+                    <wps:wsp>
+                      <wps:cNvCnPr/>
+                      <wps:spPr>
+                        <a:xfrm>
+                          <a:off x="0" y="0"/>
+                          <a:ext cx="0" cy="238125"/>
+                        </a:xfrm>
+                        <a:prstGeom prst="straightConnector1">
+                          <a:avLst/>
+                        </a:prstGeom>
+                        <a:ln>
+                          <a:tailEnd type="triangle"/>
+                        </a:ln>
+                      </wps:spPr>
+                      <wps:style>
+                        <a:lnRef idx="1">
+                          <a:schemeClr val="accent1"/>
+                        </a:lnRef>
+                        <a:fillRef idx="0">
+                          <a:schemeClr val="accent1"/>
+                        </a:fillRef>
+                        <a:effectRef idx="0">
+                          <a:schemeClr val="accent1"/>
+                        </a:effectRef>
+                        <a:fontRef idx="minor">
+                          <a:schemeClr val="tx1"/>
+                        </a:fontRef>
+                      </wps:style>
+                      <wps:bodyPr/>
+                    </wps:wsp>
+                  </a:graphicData>
+                </a:graphic>
+              </wp:anchor>
+            </w:drawing>
+          </mc:Choice>
+          <mc:Fallback>
+            <w:pict>
+              <v:shape w14:anchorId="5A26A725" id="Straight Arrow Connector 6" o:spid="_x0000_s1026" type="#_x0000_t32" style="position:absolute;margin-left:259.5pt;margin-top:9.75pt;width:0;height:18.75pt;z-index:251666432;visibility:visible;mso-wrap-style:square;mso-wrap-distance-left:9pt;mso-wrap-distance-top:0;mso-wrap-distance-right:9pt;mso-wrap-distance-bottom:0;mso-position-horizontal:absolute;mso-position-horizontal-relative:text;mso-position-vertical:absolute;mso-position-vertical-relative:text" o:gfxdata="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" strokecolor="#4472c4 [3204]" strokeweight=".5pt">
+                <v:stroke endarrow="block" joinstyle="miter"/>
               </v:shape>
             </w:pict>
           </mc:Fallback>
@@ -890,10 +994,7 @@
                               <w:jc w:val="center"/>
                             </w:pPr>
                             <w:r>
-                              <w:t>SQL Lite DB (Cleaned</w:t>
-                            </w:r>
-                            <w:r>
-                              <w:t>)</w:t>
+                              <w:t>SQL Lite DB (Cleaned)</w:t>
                             </w:r>
                           </w:p>
                         </w:txbxContent>
@@ -923,10 +1024,7 @@
                         <w:jc w:val="center"/>
                       </w:pPr>
                       <w:r>
-                        <w:t>SQL Lite DB (Cleaned</w:t>
-                      </w:r>
-                      <w:r>
-                        <w:t>)</w:t>
+                        <w:t>SQL Lite DB (Cleaned)</w:t>
                       </w:r>
                     </w:p>
                   </w:txbxContent>
@@ -936,6 +1034,507 @@
             </w:pict>
           </mc:Fallback>
         </mc:AlternateContent>
+      </w:r>
+    </w:p>
+    <w:p/>
+    <w:p/>
+    <w:p/>
+    <w:p/>
+    <w:p/>
+    <w:p/>
+    <w:p/>
+    <w:p/>
+    <w:p/>
+    <w:p/>
+    <w:p/>
+    <w:p/>
+    <w:p/>
+    <w:p/>
+    <w:p>
+      <w:r>
+        <w:br w:type="page"/>
+      </w:r>
+    </w:p>
+    <w:p>
+      <w:pPr>
+        <w:rPr>
+          <w:b/>
+          <w:bCs/>
+          <w:color w:val="FF0000"/>
+        </w:rPr>
+      </w:pPr>
+      <w:r>
+        <w:rPr>
+          <w:b/>
+          <w:bCs/>
+          <w:color w:val="FF0000"/>
+        </w:rPr>
+        <w:lastRenderedPageBreak/>
+        <w:t xml:space="preserve">DATA </w:t>
+      </w:r>
+      <w:proofErr w:type="gramStart"/>
+      <w:r>
+        <w:rPr>
+          <w:b/>
+          <w:bCs/>
+          <w:color w:val="FF0000"/>
+        </w:rPr>
+        <w:t>EXPLORATION :</w:t>
+      </w:r>
+      <w:proofErr w:type="gramEnd"/>
+      <w:r>
+        <w:rPr>
+          <w:b/>
+          <w:bCs/>
+          <w:color w:val="FF0000"/>
+        </w:rPr>
+        <w:t xml:space="preserve">: </w:t>
+      </w:r>
+    </w:p>
+    <w:p>
+      <w:pPr>
+        <w:pStyle w:val="ListParagraph"/>
+        <w:numPr>
+          <w:ilvl w:val="0"/>
+          <w:numId w:val="2"/>
+        </w:numPr>
+      </w:pPr>
+      <w:r>
+        <w:t>Overview of 40+ years of satellite launches?</w:t>
+      </w:r>
+    </w:p>
+    <w:p>
+      <w:pPr>
+        <w:pStyle w:val="ListParagraph"/>
+        <w:numPr>
+          <w:ilvl w:val="1"/>
+          <w:numId w:val="2"/>
+        </w:numPr>
+      </w:pPr>
+      <w:proofErr w:type="gramStart"/>
+      <w:r>
+        <w:t>X :</w:t>
+      </w:r>
+      <w:proofErr w:type="gramEnd"/>
+      <w:r>
+        <w:t>: years / decades</w:t>
+      </w:r>
+    </w:p>
+    <w:p>
+      <w:pPr>
+        <w:pStyle w:val="ListParagraph"/>
+        <w:numPr>
+          <w:ilvl w:val="1"/>
+          <w:numId w:val="2"/>
+        </w:numPr>
+      </w:pPr>
+      <w:proofErr w:type="gramStart"/>
+      <w:r>
+        <w:t>Y :</w:t>
+      </w:r>
+      <w:proofErr w:type="gramEnd"/>
+      <w:r>
+        <w:t xml:space="preserve">: </w:t>
+      </w:r>
+      <w:r>
+        <w:t>counts</w:t>
+      </w:r>
+    </w:p>
+    <w:p>
+      <w:pPr>
+        <w:pStyle w:val="ListParagraph"/>
+        <w:numPr>
+          <w:ilvl w:val="0"/>
+          <w:numId w:val="2"/>
+        </w:numPr>
+      </w:pPr>
+      <w:r>
+        <w:t xml:space="preserve">Plot satellite launch by </w:t>
+      </w:r>
+      <w:proofErr w:type="gramStart"/>
+      <w:r>
+        <w:t>countries :</w:t>
+      </w:r>
+      <w:proofErr w:type="gramEnd"/>
+      <w:r>
+        <w:t xml:space="preserve"> who has the most satellites (owner column)</w:t>
+      </w:r>
+    </w:p>
+    <w:p>
+      <w:pPr>
+        <w:pStyle w:val="ListParagraph"/>
+        <w:numPr>
+          <w:ilvl w:val="1"/>
+          <w:numId w:val="2"/>
+        </w:numPr>
+      </w:pPr>
+      <w:proofErr w:type="gramStart"/>
+      <w:r>
+        <w:t>X :</w:t>
+      </w:r>
+      <w:proofErr w:type="gramEnd"/>
+      <w:r>
+        <w:t>: country names – radial stacked bar chart</w:t>
+      </w:r>
+    </w:p>
+    <w:p>
+      <w:pPr>
+        <w:pStyle w:val="ListParagraph"/>
+        <w:numPr>
+          <w:ilvl w:val="1"/>
+          <w:numId w:val="2"/>
+        </w:numPr>
+      </w:pPr>
+      <w:proofErr w:type="gramStart"/>
+      <w:r>
+        <w:t>Y :</w:t>
+      </w:r>
+      <w:proofErr w:type="gramEnd"/>
+      <w:r>
+        <w:t>: counts</w:t>
+      </w:r>
+    </w:p>
+    <w:p>
+      <w:pPr>
+        <w:pStyle w:val="ListParagraph"/>
+        <w:numPr>
+          <w:ilvl w:val="0"/>
+          <w:numId w:val="2"/>
+        </w:numPr>
+      </w:pPr>
+      <w:r>
+        <w:t>Plot satellite counts vs. use</w:t>
+      </w:r>
+      <w:r>
+        <w:t>rs</w:t>
+      </w:r>
+      <w:r>
+        <w:t xml:space="preserve"> (</w:t>
+      </w:r>
+      <w:r>
+        <w:t>civil, commercial, military</w:t>
+      </w:r>
+      <w:r>
+        <w:t>), etc.:</w:t>
+      </w:r>
+    </w:p>
+    <w:p>
+      <w:pPr>
+        <w:pStyle w:val="ListParagraph"/>
+        <w:numPr>
+          <w:ilvl w:val="1"/>
+          <w:numId w:val="2"/>
+        </w:numPr>
+      </w:pPr>
+      <w:proofErr w:type="gramStart"/>
+      <w:r>
+        <w:t>X :</w:t>
+      </w:r>
+      <w:proofErr w:type="gramEnd"/>
+      <w:r>
+        <w:t>: purpose of usage</w:t>
+      </w:r>
+    </w:p>
+    <w:p>
+      <w:pPr>
+        <w:pStyle w:val="ListParagraph"/>
+        <w:numPr>
+          <w:ilvl w:val="1"/>
+          <w:numId w:val="2"/>
+        </w:numPr>
+      </w:pPr>
+      <w:proofErr w:type="gramStart"/>
+      <w:r>
+        <w:t>Y :</w:t>
+      </w:r>
+      <w:proofErr w:type="gramEnd"/>
+      <w:r>
+        <w:t>: the counts</w:t>
+      </w:r>
+    </w:p>
+    <w:p>
+      <w:pPr>
+        <w:pStyle w:val="ListParagraph"/>
+        <w:numPr>
+          <w:ilvl w:val="0"/>
+          <w:numId w:val="2"/>
+        </w:numPr>
+      </w:pPr>
+      <w:r>
+        <w:t>Plot satellite counts vs. purpose (technology, communication), etc.:</w:t>
+      </w:r>
+    </w:p>
+    <w:p>
+      <w:pPr>
+        <w:pStyle w:val="ListParagraph"/>
+        <w:numPr>
+          <w:ilvl w:val="1"/>
+          <w:numId w:val="2"/>
+        </w:numPr>
+      </w:pPr>
+      <w:proofErr w:type="gramStart"/>
+      <w:r>
+        <w:t>X :</w:t>
+      </w:r>
+      <w:proofErr w:type="gramEnd"/>
+      <w:r>
+        <w:t>: purpose of usage</w:t>
+      </w:r>
+    </w:p>
+    <w:p>
+      <w:pPr>
+        <w:pStyle w:val="ListParagraph"/>
+        <w:numPr>
+          <w:ilvl w:val="1"/>
+          <w:numId w:val="2"/>
+        </w:numPr>
+      </w:pPr>
+      <w:proofErr w:type="gramStart"/>
+      <w:r>
+        <w:t>Y :</w:t>
+      </w:r>
+      <w:proofErr w:type="gramEnd"/>
+      <w:r>
+        <w:t>: the counts</w:t>
+      </w:r>
+    </w:p>
+    <w:p>
+      <w:pPr>
+        <w:pStyle w:val="ListParagraph"/>
+        <w:numPr>
+          <w:ilvl w:val="0"/>
+          <w:numId w:val="2"/>
+        </w:numPr>
+      </w:pPr>
+      <w:r>
+        <w:t>Contractor vs. count:</w:t>
+      </w:r>
+    </w:p>
+    <w:p>
+      <w:pPr>
+        <w:pStyle w:val="ListParagraph"/>
+        <w:numPr>
+          <w:ilvl w:val="1"/>
+          <w:numId w:val="2"/>
+        </w:numPr>
+      </w:pPr>
+      <w:proofErr w:type="gramStart"/>
+      <w:r>
+        <w:t>X :</w:t>
+      </w:r>
+      <w:proofErr w:type="gramEnd"/>
+      <w:r>
+        <w:t>: contractor</w:t>
+      </w:r>
+    </w:p>
+    <w:p>
+      <w:pPr>
+        <w:pStyle w:val="ListParagraph"/>
+        <w:numPr>
+          <w:ilvl w:val="1"/>
+          <w:numId w:val="2"/>
+        </w:numPr>
+      </w:pPr>
+      <w:proofErr w:type="gramStart"/>
+      <w:r>
+        <w:t>Y :</w:t>
+      </w:r>
+      <w:proofErr w:type="gramEnd"/>
+      <w:r>
+        <w:t>: counts</w:t>
+      </w:r>
+    </w:p>
+    <w:p>
+      <w:pPr>
+        <w:pStyle w:val="ListParagraph"/>
+        <w:numPr>
+          <w:ilvl w:val="0"/>
+          <w:numId w:val="2"/>
+        </w:numPr>
+      </w:pPr>
+      <w:r>
+        <w:t>Launch site vs. count:</w:t>
+      </w:r>
+    </w:p>
+    <w:p>
+      <w:pPr>
+        <w:pStyle w:val="ListParagraph"/>
+        <w:numPr>
+          <w:ilvl w:val="1"/>
+          <w:numId w:val="2"/>
+        </w:numPr>
+      </w:pPr>
+      <w:proofErr w:type="gramStart"/>
+      <w:r>
+        <w:t>X :</w:t>
+      </w:r>
+      <w:proofErr w:type="gramEnd"/>
+      <w:r>
+        <w:t>: launch site</w:t>
+      </w:r>
+    </w:p>
+    <w:p>
+      <w:pPr>
+        <w:pStyle w:val="ListParagraph"/>
+        <w:numPr>
+          <w:ilvl w:val="1"/>
+          <w:numId w:val="2"/>
+        </w:numPr>
+      </w:pPr>
+      <w:proofErr w:type="gramStart"/>
+      <w:r>
+        <w:t>Y :</w:t>
+      </w:r>
+      <w:proofErr w:type="gramEnd"/>
+      <w:r>
+        <w:t xml:space="preserve">: counts </w:t>
+      </w:r>
+    </w:p>
+    <w:p>
+      <w:pPr>
+        <w:pStyle w:val="ListParagraph"/>
+        <w:numPr>
+          <w:ilvl w:val="0"/>
+          <w:numId w:val="2"/>
+        </w:numPr>
+      </w:pPr>
+      <w:r>
+        <w:t>Leaflet:</w:t>
+      </w:r>
+    </w:p>
+    <w:p>
+      <w:pPr>
+        <w:pStyle w:val="ListParagraph"/>
+        <w:numPr>
+          <w:ilvl w:val="1"/>
+          <w:numId w:val="2"/>
+        </w:numPr>
+      </w:pPr>
+      <w:r>
+        <w:t xml:space="preserve">Comparing 1970 – </w:t>
+      </w:r>
+      <w:proofErr w:type="gramStart"/>
+      <w:r>
+        <w:t>2020 :</w:t>
+      </w:r>
+      <w:proofErr w:type="gramEnd"/>
+      <w:r>
+        <w:t xml:space="preserve"> slider over the map</w:t>
+      </w:r>
+    </w:p>
+    <w:p>
+      <w:pPr>
+        <w:pStyle w:val="ListParagraph"/>
+        <w:numPr>
+          <w:ilvl w:val="1"/>
+          <w:numId w:val="2"/>
+        </w:numPr>
+      </w:pPr>
+      <w:r>
+        <w:t>Choropleth maps (in total</w:t>
+      </w:r>
+      <w:proofErr w:type="gramStart"/>
+      <w:r>
+        <w:t>) :</w:t>
+      </w:r>
+      <w:proofErr w:type="gramEnd"/>
+      <w:r>
+        <w:t xml:space="preserve"> use the data from #2</w:t>
+      </w:r>
+    </w:p>
+    <w:p>
+      <w:pPr>
+        <w:pStyle w:val="ListParagraph"/>
+        <w:numPr>
+          <w:ilvl w:val="0"/>
+          <w:numId w:val="2"/>
+        </w:numPr>
+      </w:pPr>
+      <w:r>
+        <w:t>Build demographic box for each satellite name:</w:t>
+      </w:r>
+    </w:p>
+    <w:p>
+      <w:pPr>
+        <w:pStyle w:val="ListParagraph"/>
+        <w:numPr>
+          <w:ilvl w:val="1"/>
+          <w:numId w:val="2"/>
+        </w:numPr>
+      </w:pPr>
+      <w:r>
+        <w:t>Country of origin, year launch, Mass, Power</w:t>
+      </w:r>
+    </w:p>
+    <w:p>
+      <w:pPr>
+        <w:pStyle w:val="ListParagraph"/>
+        <w:numPr>
+          <w:ilvl w:val="1"/>
+          <w:numId w:val="2"/>
+        </w:numPr>
+      </w:pPr>
+      <w:r>
+        <w:t>Longitude of GEO (degrees)</w:t>
+      </w:r>
+      <w:r>
+        <w:t xml:space="preserve">, </w:t>
+      </w:r>
+      <w:r>
+        <w:t>Perigee (km)</w:t>
+      </w:r>
+      <w:r>
+        <w:t xml:space="preserve">, </w:t>
+      </w:r>
+      <w:r>
+        <w:t>Apogee (km)</w:t>
+      </w:r>
+      <w:r>
+        <w:t xml:space="preserve">, </w:t>
+      </w:r>
+      <w:r>
+        <w:t>Eccentricity</w:t>
+      </w:r>
+      <w:r>
+        <w:t xml:space="preserve">, </w:t>
+      </w:r>
+      <w:r>
+        <w:t>Inclination (degrees)</w:t>
+      </w:r>
+      <w:r>
+        <w:t xml:space="preserve">, </w:t>
+      </w:r>
+      <w:r>
+        <w:t>Period (minutes</w:t>
+      </w:r>
+      <w:proofErr w:type="gramStart"/>
+      <w:r>
+        <w:t>)</w:t>
+      </w:r>
+      <w:r>
+        <w:t xml:space="preserve"> :</w:t>
+      </w:r>
+      <w:proofErr w:type="gramEnd"/>
+      <w:r>
+        <w:t xml:space="preserve"> this is the time to complete one rotation, </w:t>
+      </w:r>
+      <w:r>
+        <w:t>Launch Mass (kg.)</w:t>
+      </w:r>
+    </w:p>
+    <w:p>
+      <w:pPr>
+        <w:ind w:left="1080"/>
+      </w:pPr>
+      <w:bookmarkStart w:id="0" w:name="_GoBack"/>
+      <w:bookmarkEnd w:id="0"/>
+    </w:p>
+    <w:p>
+      <w:r>
+        <w:t xml:space="preserve"> </w:t>
+      </w:r>
+      <w:r>
+        <w:t xml:space="preserve">Rank: 1, 8, 7, 3, 2 </w:t>
       </w:r>
     </w:p>
     <w:sectPr>
@@ -1039,8 +1638,100 @@
       </w:pPr>
     </w:lvl>
   </w:abstractNum>
+  <w:abstractNum w:abstractNumId="1" w15:restartNumberingAfterBreak="0">
+    <w:nsid w:val="393725E4"/>
+    <w:multiLevelType w:val="hybridMultilevel"/>
+    <w:tmpl w:val="562C56F4"/>
+    <w:lvl w:ilvl="0" w:tplc="0409000F">
+      <w:start w:val="1"/>
+      <w:numFmt w:val="decimal"/>
+      <w:lvlText w:val="%1."/>
+      <w:lvlJc w:val="left"/>
+      <w:pPr>
+        <w:ind w:left="720" w:hanging="360"/>
+      </w:pPr>
+      <w:rPr>
+        <w:rFonts w:hint="default"/>
+      </w:rPr>
+    </w:lvl>
+    <w:lvl w:ilvl="1" w:tplc="04090019">
+      <w:start w:val="1"/>
+      <w:numFmt w:val="lowerLetter"/>
+      <w:lvlText w:val="%2."/>
+      <w:lvlJc w:val="left"/>
+      <w:pPr>
+        <w:ind w:left="1440" w:hanging="360"/>
+      </w:pPr>
+    </w:lvl>
+    <w:lvl w:ilvl="2" w:tplc="0409001B" w:tentative="1">
+      <w:start w:val="1"/>
+      <w:numFmt w:val="lowerRoman"/>
+      <w:lvlText w:val="%3."/>
+      <w:lvlJc w:val="right"/>
+      <w:pPr>
+        <w:ind w:left="2160" w:hanging="180"/>
+      </w:pPr>
+    </w:lvl>
+    <w:lvl w:ilvl="3" w:tplc="0409000F" w:tentative="1">
+      <w:start w:val="1"/>
+      <w:numFmt w:val="decimal"/>
+      <w:lvlText w:val="%4."/>
+      <w:lvlJc w:val="left"/>
+      <w:pPr>
+        <w:ind w:left="2880" w:hanging="360"/>
+      </w:pPr>
+    </w:lvl>
+    <w:lvl w:ilvl="4" w:tplc="04090019" w:tentative="1">
+      <w:start w:val="1"/>
+      <w:numFmt w:val="lowerLetter"/>
+      <w:lvlText w:val="%5."/>
+      <w:lvlJc w:val="left"/>
+      <w:pPr>
+        <w:ind w:left="3600" w:hanging="360"/>
+      </w:pPr>
+    </w:lvl>
+    <w:lvl w:ilvl="5" w:tplc="0409001B" w:tentative="1">
+      <w:start w:val="1"/>
+      <w:numFmt w:val="lowerRoman"/>
+      <w:lvlText w:val="%6."/>
+      <w:lvlJc w:val="right"/>
+      <w:pPr>
+        <w:ind w:left="4320" w:hanging="180"/>
+      </w:pPr>
+    </w:lvl>
+    <w:lvl w:ilvl="6" w:tplc="0409000F" w:tentative="1">
+      <w:start w:val="1"/>
+      <w:numFmt w:val="decimal"/>
+      <w:lvlText w:val="%7."/>
+      <w:lvlJc w:val="left"/>
+      <w:pPr>
+        <w:ind w:left="5040" w:hanging="360"/>
+      </w:pPr>
+    </w:lvl>
+    <w:lvl w:ilvl="7" w:tplc="04090019" w:tentative="1">
+      <w:start w:val="1"/>
+      <w:numFmt w:val="lowerLetter"/>
+      <w:lvlText w:val="%8."/>
+      <w:lvlJc w:val="left"/>
+      <w:pPr>
+        <w:ind w:left="5760" w:hanging="360"/>
+      </w:pPr>
+    </w:lvl>
+    <w:lvl w:ilvl="8" w:tplc="0409001B" w:tentative="1">
+      <w:start w:val="1"/>
+      <w:numFmt w:val="lowerRoman"/>
+      <w:lvlText w:val="%9."/>
+      <w:lvlJc w:val="right"/>
+      <w:pPr>
+        <w:ind w:left="6480" w:hanging="180"/>
+      </w:pPr>
+    </w:lvl>
+  </w:abstractNum>
   <w:num w:numId="1">
     <w:abstractNumId w:val="0"/>
+  </w:num>
+  <w:num w:numId="2">
+    <w:abstractNumId w:val="1"/>
   </w:num>
 </w:numbering>
 </file>
@@ -1168,6 +1859,7 @@
     <w:lsdException w:name="HTML Sample" w:semiHidden="1" w:unhideWhenUsed="1"/>
     <w:lsdException w:name="HTML Typewriter" w:semiHidden="1" w:unhideWhenUsed="1"/>
     <w:lsdException w:name="HTML Variable" w:semiHidden="1" w:unhideWhenUsed="1"/>
+    <w:lsdException w:name="Normal Table" w:semiHidden="1" w:unhideWhenUsed="1"/>
     <w:lsdException w:name="annotation subject" w:semiHidden="1" w:unhideWhenUsed="1"/>
     <w:lsdException w:name="No List" w:semiHidden="1" w:unhideWhenUsed="1"/>
     <w:lsdException w:name="Outline List 1" w:semiHidden="1" w:unhideWhenUsed="1"/>
@@ -1213,9 +1905,11 @@
     <w:lsdException w:name="Table Subtle 1" w:semiHidden="1" w:unhideWhenUsed="1"/>
     <w:lsdException w:name="Table Subtle 2" w:semiHidden="1" w:unhideWhenUsed="1"/>
     <w:lsdException w:name="Table Web 1" w:semiHidden="1" w:unhideWhenUsed="1"/>
+    <w:lsdException w:name="Table Web 2" w:semiHidden="1" w:unhideWhenUsed="1"/>
     <w:lsdException w:name="Table Web 3" w:semiHidden="1" w:unhideWhenUsed="1"/>
     <w:lsdException w:name="Balloon Text" w:semiHidden="1" w:unhideWhenUsed="1"/>
     <w:lsdException w:name="Table Grid" w:uiPriority="39"/>
+    <w:lsdException w:name="Table Theme" w:semiHidden="1" w:unhideWhenUsed="1"/>
     <w:lsdException w:name="Placeholder Text" w:semiHidden="1"/>
     <w:lsdException w:name="No Spacing" w:uiPriority="1" w:qFormat="1"/>
     <w:lsdException w:name="Light Shading" w:uiPriority="60"/>

</xml_diff>